<commit_message>
Refactor CV export pipeline: improved PDF spacing, list rendering, and font integration
- Adjusted paragraph and list spacing for more compact, professional PDF output
- Corrected bullet point rendering by targeting <li><p> nesting with CSS
- Integrated 'GaramondPremrPro-Bd.otf' and 'GaramondPremrPro-Subh.otf' fonts for headers
- Improved Markdown-to-HTML conversion logic for links and contact info
- Cleaned HTML editor and export flow to ensure visual fidelity in PDF
- Updated DOCX template structure to better support semantic styles
</commit_message>
<xml_diff>
--- a/cv_template/template.docx
+++ b/cv_template/template.docx
@@ -4,92 +4,67 @@
   <w:body>
     <w:p>
       <w:pPr>
-        <w:pStyle w:val="Nombre"/>
+        <w:pStyle w:val="Ttulo1"/>
       </w:pPr>
       <w:r>
-        <w:t>Name</w:t>
-      </w:r>
-      <w:r>
-        <w:t xml:space="preserve"> este es el estilo Nombre</w:t>
+        <w:t>Título 1</w:t>
       </w:r>
     </w:p>
     <w:p>
       <w:pPr>
-        <w:pStyle w:val="Role"/>
+        <w:pStyle w:val="Contacto"/>
       </w:pPr>
       <w:r>
-        <w:t>Role</w:t>
-      </w:r>
-      <w:r>
-        <w:t xml:space="preserve"> este es el estilo role</w:t>
+        <w:t>Contacto</w:t>
       </w:r>
     </w:p>
     <w:p>
       <w:pPr>
-        <w:pStyle w:val="Contacto"/>
+        <w:spacing w:after="60"/>
+        <w:rPr>
+          <w:lang w:val="en-GB"/>
+        </w:rPr>
+      </w:pPr>
+    </w:p>
+    <w:p>
+      <w:pPr>
+        <w:pStyle w:val="Ttulo2"/>
       </w:pPr>
       <w:r>
-        <w:t>Contact</w:t>
-      </w:r>
-      <w:r>
-        <w:t xml:space="preserve"> este es el estilo Contacto</w:t>
+        <w:t>Título 2</w:t>
       </w:r>
     </w:p>
     <w:p>
       <w:pPr>
-        <w:pStyle w:val="Ttulo1"/>
+        <w:spacing w:after="60" w:line="240" w:lineRule="auto"/>
+        <w:rPr>
+          <w:lang w:val="en-GB"/>
+        </w:rPr>
       </w:pPr>
       <w:r>
-        <w:t>Título</w:t>
-      </w:r>
-      <w:r>
-        <w:t xml:space="preserve"> 1</w:t>
-      </w:r>
-      <w:r>
-        <w:t xml:space="preserve"> este es el estilo Título </w:t>
-      </w:r>
-      <w:r>
-        <w:t>1</w:t>
+        <w:rPr>
+          <w:lang w:val="en-GB"/>
+        </w:rPr>
+        <w:t>Normal</w:t>
       </w:r>
     </w:p>
     <w:p>
       <w:pPr>
-        <w:pStyle w:val="Ttulo2"/>
+        <w:pStyle w:val="Bullet"/>
+        <w:rPr>
+          <w:lang w:val="en-GB"/>
+        </w:rPr>
       </w:pPr>
       <w:r>
-        <w:t>Título 2 este es el estilo Título 2</w:t>
-      </w:r>
-    </w:p>
-    <w:p>
-      <w:pPr>
-        <w:pStyle w:val="Ttulo3"/>
-      </w:pPr>
-      <w:r>
-        <w:t xml:space="preserve">Título 3 este es el estilo Título </w:t>
-      </w:r>
-    </w:p>
-    <w:p>
-      <w:r>
-        <w:t>Normal</w:t>
-      </w:r>
-      <w:r>
-        <w:t xml:space="preserve"> este es el estilo Normal</w:t>
-      </w:r>
-    </w:p>
-    <w:p>
-      <w:pPr>
-        <w:pStyle w:val="Bullet"/>
-      </w:pPr>
-      <w:r>
+        <w:rPr>
+          <w:lang w:val="en-GB"/>
+        </w:rPr>
         <w:t>Bullet</w:t>
-      </w:r>
-      <w:r>
-        <w:t xml:space="preserve"> este es el estilo Bullet</w:t>
       </w:r>
     </w:p>
     <w:sectPr>
       <w:pgSz w:w="11906" w:h="16838"/>
-      <w:pgMar w:top="1417" w:right="1701" w:bottom="1417" w:left="1701" w:header="708" w:footer="708" w:gutter="0"/>
+      <w:pgMar w:top="720" w:right="720" w:bottom="720" w:left="720" w:header="708" w:footer="708" w:gutter="0"/>
       <w:cols w:space="708"/>
       <w:docGrid w:linePitch="360"/>
     </w:sectPr>
@@ -1003,6 +978,155 @@
     </w:lvl>
   </w:abstractNum>
   <w:abstractNum w:abstractNumId="8" w15:restartNumberingAfterBreak="0">
+    <w:nsid w:val="50A76FD1"/>
+    <w:multiLevelType w:val="multilevel"/>
+    <w:tmpl w:val="E57EAD12"/>
+    <w:lvl w:ilvl="0">
+      <w:start w:val="1"/>
+      <w:numFmt w:val="bullet"/>
+      <w:lvlText w:val=""/>
+      <w:lvlJc w:val="left"/>
+      <w:pPr>
+        <w:tabs>
+          <w:tab w:val="num" w:pos="720"/>
+        </w:tabs>
+        <w:ind w:left="720" w:hanging="360"/>
+      </w:pPr>
+      <w:rPr>
+        <w:rFonts w:ascii="Symbol" w:hAnsi="Symbol" w:hint="default"/>
+        <w:sz w:val="20"/>
+      </w:rPr>
+    </w:lvl>
+    <w:lvl w:ilvl="1" w:tentative="1">
+      <w:start w:val="1"/>
+      <w:numFmt w:val="bullet"/>
+      <w:lvlText w:val="o"/>
+      <w:lvlJc w:val="left"/>
+      <w:pPr>
+        <w:tabs>
+          <w:tab w:val="num" w:pos="1440"/>
+        </w:tabs>
+        <w:ind w:left="1440" w:hanging="360"/>
+      </w:pPr>
+      <w:rPr>
+        <w:rFonts w:ascii="Courier New" w:hAnsi="Courier New" w:hint="default"/>
+        <w:sz w:val="20"/>
+      </w:rPr>
+    </w:lvl>
+    <w:lvl w:ilvl="2" w:tentative="1">
+      <w:start w:val="1"/>
+      <w:numFmt w:val="bullet"/>
+      <w:lvlText w:val=""/>
+      <w:lvlJc w:val="left"/>
+      <w:pPr>
+        <w:tabs>
+          <w:tab w:val="num" w:pos="2160"/>
+        </w:tabs>
+        <w:ind w:left="2160" w:hanging="360"/>
+      </w:pPr>
+      <w:rPr>
+        <w:rFonts w:ascii="Wingdings" w:hAnsi="Wingdings" w:hint="default"/>
+        <w:sz w:val="20"/>
+      </w:rPr>
+    </w:lvl>
+    <w:lvl w:ilvl="3" w:tentative="1">
+      <w:start w:val="1"/>
+      <w:numFmt w:val="bullet"/>
+      <w:lvlText w:val=""/>
+      <w:lvlJc w:val="left"/>
+      <w:pPr>
+        <w:tabs>
+          <w:tab w:val="num" w:pos="2880"/>
+        </w:tabs>
+        <w:ind w:left="2880" w:hanging="360"/>
+      </w:pPr>
+      <w:rPr>
+        <w:rFonts w:ascii="Wingdings" w:hAnsi="Wingdings" w:hint="default"/>
+        <w:sz w:val="20"/>
+      </w:rPr>
+    </w:lvl>
+    <w:lvl w:ilvl="4" w:tentative="1">
+      <w:start w:val="1"/>
+      <w:numFmt w:val="bullet"/>
+      <w:lvlText w:val=""/>
+      <w:lvlJc w:val="left"/>
+      <w:pPr>
+        <w:tabs>
+          <w:tab w:val="num" w:pos="3600"/>
+        </w:tabs>
+        <w:ind w:left="3600" w:hanging="360"/>
+      </w:pPr>
+      <w:rPr>
+        <w:rFonts w:ascii="Wingdings" w:hAnsi="Wingdings" w:hint="default"/>
+        <w:sz w:val="20"/>
+      </w:rPr>
+    </w:lvl>
+    <w:lvl w:ilvl="5" w:tentative="1">
+      <w:start w:val="1"/>
+      <w:numFmt w:val="bullet"/>
+      <w:lvlText w:val=""/>
+      <w:lvlJc w:val="left"/>
+      <w:pPr>
+        <w:tabs>
+          <w:tab w:val="num" w:pos="4320"/>
+        </w:tabs>
+        <w:ind w:left="4320" w:hanging="360"/>
+      </w:pPr>
+      <w:rPr>
+        <w:rFonts w:ascii="Wingdings" w:hAnsi="Wingdings" w:hint="default"/>
+        <w:sz w:val="20"/>
+      </w:rPr>
+    </w:lvl>
+    <w:lvl w:ilvl="6" w:tentative="1">
+      <w:start w:val="1"/>
+      <w:numFmt w:val="bullet"/>
+      <w:lvlText w:val=""/>
+      <w:lvlJc w:val="left"/>
+      <w:pPr>
+        <w:tabs>
+          <w:tab w:val="num" w:pos="5040"/>
+        </w:tabs>
+        <w:ind w:left="5040" w:hanging="360"/>
+      </w:pPr>
+      <w:rPr>
+        <w:rFonts w:ascii="Wingdings" w:hAnsi="Wingdings" w:hint="default"/>
+        <w:sz w:val="20"/>
+      </w:rPr>
+    </w:lvl>
+    <w:lvl w:ilvl="7" w:tentative="1">
+      <w:start w:val="1"/>
+      <w:numFmt w:val="bullet"/>
+      <w:lvlText w:val=""/>
+      <w:lvlJc w:val="left"/>
+      <w:pPr>
+        <w:tabs>
+          <w:tab w:val="num" w:pos="5760"/>
+        </w:tabs>
+        <w:ind w:left="5760" w:hanging="360"/>
+      </w:pPr>
+      <w:rPr>
+        <w:rFonts w:ascii="Wingdings" w:hAnsi="Wingdings" w:hint="default"/>
+        <w:sz w:val="20"/>
+      </w:rPr>
+    </w:lvl>
+    <w:lvl w:ilvl="8" w:tentative="1">
+      <w:start w:val="1"/>
+      <w:numFmt w:val="bullet"/>
+      <w:lvlText w:val=""/>
+      <w:lvlJc w:val="left"/>
+      <w:pPr>
+        <w:tabs>
+          <w:tab w:val="num" w:pos="6480"/>
+        </w:tabs>
+        <w:ind w:left="6480" w:hanging="360"/>
+      </w:pPr>
+      <w:rPr>
+        <w:rFonts w:ascii="Wingdings" w:hAnsi="Wingdings" w:hint="default"/>
+        <w:sz w:val="20"/>
+      </w:rPr>
+    </w:lvl>
+  </w:abstractNum>
+  <w:abstractNum w:abstractNumId="9" w15:restartNumberingAfterBreak="0">
     <w:nsid w:val="5E4014AC"/>
     <w:multiLevelType w:val="hybridMultilevel"/>
     <w:tmpl w:val="16D6528A"/>
@@ -1115,7 +1239,7 @@
       </w:rPr>
     </w:lvl>
   </w:abstractNum>
-  <w:abstractNum w:abstractNumId="9" w15:restartNumberingAfterBreak="0">
+  <w:abstractNum w:abstractNumId="10" w15:restartNumberingAfterBreak="0">
     <w:nsid w:val="60B127C9"/>
     <w:multiLevelType w:val="multilevel"/>
     <w:tmpl w:val="F43C35B8"/>
@@ -1264,7 +1388,7 @@
       </w:rPr>
     </w:lvl>
   </w:abstractNum>
-  <w:abstractNum w:abstractNumId="10" w15:restartNumberingAfterBreak="0">
+  <w:abstractNum w:abstractNumId="11" w15:restartNumberingAfterBreak="0">
     <w:nsid w:val="61863024"/>
     <w:multiLevelType w:val="hybridMultilevel"/>
     <w:tmpl w:val="4D7CDF98"/>
@@ -1377,7 +1501,7 @@
       </w:rPr>
     </w:lvl>
   </w:abstractNum>
-  <w:abstractNum w:abstractNumId="11" w15:restartNumberingAfterBreak="0">
+  <w:abstractNum w:abstractNumId="12" w15:restartNumberingAfterBreak="0">
     <w:nsid w:val="65F07275"/>
     <w:multiLevelType w:val="hybridMultilevel"/>
     <w:tmpl w:val="6DD4C790"/>
@@ -1490,7 +1614,7 @@
       </w:rPr>
     </w:lvl>
   </w:abstractNum>
-  <w:abstractNum w:abstractNumId="12" w15:restartNumberingAfterBreak="0">
+  <w:abstractNum w:abstractNumId="13" w15:restartNumberingAfterBreak="0">
     <w:nsid w:val="6B8B0129"/>
     <w:multiLevelType w:val="hybridMultilevel"/>
     <w:tmpl w:val="5E8EEBEC"/>
@@ -1603,7 +1727,7 @@
       </w:rPr>
     </w:lvl>
   </w:abstractNum>
-  <w:abstractNum w:abstractNumId="13" w15:restartNumberingAfterBreak="0">
+  <w:abstractNum w:abstractNumId="14" w15:restartNumberingAfterBreak="0">
     <w:nsid w:val="71AC236C"/>
     <w:multiLevelType w:val="hybridMultilevel"/>
     <w:tmpl w:val="1BFA9C02"/>
@@ -1715,7 +1839,7 @@
       </w:rPr>
     </w:lvl>
   </w:abstractNum>
-  <w:abstractNum w:abstractNumId="14" w15:restartNumberingAfterBreak="0">
+  <w:abstractNum w:abstractNumId="15" w15:restartNumberingAfterBreak="0">
     <w:nsid w:val="72AF6FEC"/>
     <w:multiLevelType w:val="hybridMultilevel"/>
     <w:tmpl w:val="F2F2BA16"/>
@@ -1828,7 +1952,7 @@
       </w:rPr>
     </w:lvl>
   </w:abstractNum>
-  <w:abstractNum w:abstractNumId="15" w15:restartNumberingAfterBreak="0">
+  <w:abstractNum w:abstractNumId="16" w15:restartNumberingAfterBreak="0">
     <w:nsid w:val="7F5B2137"/>
     <w:multiLevelType w:val="hybridMultilevel"/>
     <w:tmpl w:val="616CC450"/>
@@ -1943,7 +2067,7 @@
     </w:lvl>
   </w:abstractNum>
   <w:num w:numId="1" w16cid:durableId="385375714">
-    <w:abstractNumId w:val="15"/>
+    <w:abstractNumId w:val="16"/>
   </w:num>
   <w:num w:numId="2" w16cid:durableId="1852715021">
     <w:abstractNumId w:val="2"/>
@@ -1952,13 +2076,13 @@
     <w:abstractNumId w:val="5"/>
   </w:num>
   <w:num w:numId="4" w16cid:durableId="1338774314">
-    <w:abstractNumId w:val="10"/>
+    <w:abstractNumId w:val="11"/>
   </w:num>
   <w:num w:numId="5" w16cid:durableId="802188265">
     <w:abstractNumId w:val="0"/>
   </w:num>
   <w:num w:numId="6" w16cid:durableId="242104789">
-    <w:abstractNumId w:val="14"/>
+    <w:abstractNumId w:val="15"/>
   </w:num>
   <w:num w:numId="7" w16cid:durableId="1460683457">
     <w:abstractNumId w:val="6"/>
@@ -1967,19 +2091,19 @@
     <w:abstractNumId w:val="4"/>
   </w:num>
   <w:num w:numId="9" w16cid:durableId="894467239">
-    <w:abstractNumId w:val="8"/>
+    <w:abstractNumId w:val="9"/>
   </w:num>
   <w:num w:numId="10" w16cid:durableId="1706521351">
     <w:abstractNumId w:val="1"/>
   </w:num>
   <w:num w:numId="11" w16cid:durableId="571815721">
+    <w:abstractNumId w:val="13"/>
+  </w:num>
+  <w:num w:numId="12" w16cid:durableId="849487509">
     <w:abstractNumId w:val="12"/>
   </w:num>
-  <w:num w:numId="12" w16cid:durableId="849487509">
-    <w:abstractNumId w:val="11"/>
-  </w:num>
   <w:num w:numId="13" w16cid:durableId="158272448">
-    <w:abstractNumId w:val="13"/>
+    <w:abstractNumId w:val="14"/>
   </w:num>
   <w:num w:numId="14" w16cid:durableId="519318634">
     <w:abstractNumId w:val="3"/>
@@ -1988,7 +2112,13 @@
     <w:abstractNumId w:val="7"/>
   </w:num>
   <w:num w:numId="16" w16cid:durableId="462845808">
-    <w:abstractNumId w:val="9"/>
+    <w:abstractNumId w:val="10"/>
+  </w:num>
+  <w:num w:numId="17" w16cid:durableId="623973034">
+    <w:abstractNumId w:val="16"/>
+  </w:num>
+  <w:num w:numId="18" w16cid:durableId="22639900">
+    <w:abstractNumId w:val="8"/>
   </w:num>
 </w:numbering>
 </file>
@@ -2016,7 +2146,7 @@
     <w:lsdException w:name="Normal" w:uiPriority="0" w:qFormat="1"/>
     <w:lsdException w:name="heading 1" w:uiPriority="9" w:qFormat="1"/>
     <w:lsdException w:name="heading 2" w:semiHidden="1" w:uiPriority="9" w:unhideWhenUsed="1" w:qFormat="1"/>
-    <w:lsdException w:name="heading 3" w:semiHidden="1" w:uiPriority="9" w:unhideWhenUsed="1" w:qFormat="1"/>
+    <w:lsdException w:name="heading 3" w:semiHidden="1" w:uiPriority="9" w:unhideWhenUsed="1"/>
     <w:lsdException w:name="heading 4" w:semiHidden="1" w:uiPriority="9" w:unhideWhenUsed="1"/>
     <w:lsdException w:name="heading 5" w:semiHidden="1" w:uiPriority="9" w:unhideWhenUsed="1" w:qFormat="1"/>
     <w:lsdException w:name="heading 6" w:semiHidden="1" w:uiPriority="9" w:unhideWhenUsed="1" w:qFormat="1"/>
@@ -2100,7 +2230,7 @@
     <w:lsdException w:name="Block Text" w:semiHidden="1" w:unhideWhenUsed="1"/>
     <w:lsdException w:name="Hyperlink" w:semiHidden="1" w:unhideWhenUsed="1"/>
     <w:lsdException w:name="FollowedHyperlink" w:semiHidden="1" w:unhideWhenUsed="1"/>
-    <w:lsdException w:name="Strong" w:uiPriority="22"/>
+    <w:lsdException w:name="Strong" w:uiPriority="22" w:qFormat="1"/>
     <w:lsdException w:name="Emphasis" w:uiPriority="20"/>
     <w:lsdException w:name="Document Map" w:semiHidden="1" w:unhideWhenUsed="1"/>
     <w:lsdException w:name="Plain Text" w:semiHidden="1" w:unhideWhenUsed="1"/>
@@ -2413,8 +2543,11 @@
     <w:link w:val="Ttulo1Car"/>
     <w:uiPriority w:val="9"/>
     <w:qFormat/>
-    <w:rsid w:val="00E82FC2"/>
+    <w:rsid w:val="00E9419A"/>
     <w:pPr>
+      <w:spacing w:after="80" w:line="240" w:lineRule="auto"/>
+      <w:ind w:firstLine="0"/>
+      <w:jc w:val="center"/>
       <w:outlineLvl w:val="0"/>
     </w:pPr>
     <w:rPr>
@@ -2422,6 +2555,7 @@
       <w:b/>
       <w:bCs/>
       <w:sz w:val="28"/>
+      <w:lang w:val="en-GB"/>
     </w:rPr>
   </w:style>
   <w:style w:type="paragraph" w:styleId="Ttulo2">
@@ -2432,11 +2566,14 @@
     <w:uiPriority w:val="9"/>
     <w:unhideWhenUsed/>
     <w:qFormat/>
-    <w:rsid w:val="00577E9D"/>
+    <w:rsid w:val="00E9419A"/>
     <w:pPr>
+      <w:ind w:firstLine="709"/>
+      <w:jc w:val="left"/>
       <w:outlineLvl w:val="1"/>
     </w:pPr>
     <w:rPr>
+      <w:smallCaps/>
       <w:sz w:val="26"/>
     </w:rPr>
   </w:style>
@@ -2447,7 +2584,6 @@
     <w:link w:val="Ttulo3Car"/>
     <w:uiPriority w:val="9"/>
     <w:unhideWhenUsed/>
-    <w:qFormat/>
     <w:rsid w:val="00577E9D"/>
     <w:pPr>
       <w:outlineLvl w:val="2"/>
@@ -2619,14 +2755,14 @@
     <w:basedOn w:val="Fuentedeprrafopredeter"/>
     <w:link w:val="Ttulo1"/>
     <w:uiPriority w:val="9"/>
-    <w:rsid w:val="00E82FC2"/>
+    <w:rsid w:val="00E9419A"/>
     <w:rPr>
       <w:rFonts w:ascii="EB Garamond" w:hAnsi="EB Garamond" w:cs="Helvetica"/>
       <w:b/>
       <w:bCs/>
       <w:kern w:val="0"/>
       <w:sz w:val="28"/>
-      <w:lang w:val="es-ES_tradnl"/>
+      <w:lang w:val="en-GB"/>
     </w:rPr>
   </w:style>
   <w:style w:type="character" w:customStyle="1" w:styleId="Ttulo2Car">
@@ -2634,14 +2770,15 @@
     <w:basedOn w:val="Fuentedeprrafopredeter"/>
     <w:link w:val="Ttulo2"/>
     <w:uiPriority w:val="9"/>
-    <w:rsid w:val="00577E9D"/>
+    <w:rsid w:val="00E9419A"/>
     <w:rPr>
       <w:rFonts w:ascii="EB Garamond" w:hAnsi="EB Garamond" w:cs="Helvetica"/>
       <w:b/>
       <w:bCs/>
+      <w:smallCaps/>
       <w:kern w:val="0"/>
       <w:sz w:val="26"/>
-      <w:lang w:val="es-ES_tradnl"/>
+      <w:lang w:val="en-GB"/>
     </w:rPr>
   </w:style>
   <w:style w:type="character" w:customStyle="1" w:styleId="Ttulo3Car">
@@ -2899,12 +3036,12 @@
   <w:style w:type="character" w:styleId="Textoennegrita">
     <w:name w:val="Strong"/>
     <w:uiPriority w:val="22"/>
+    <w:qFormat/>
     <w:rsid w:val="00CB4E78"/>
   </w:style>
   <w:style w:type="paragraph" w:customStyle="1" w:styleId="Fechas">
     <w:name w:val="Fechas"/>
     <w:basedOn w:val="Normal"/>
-    <w:qFormat/>
     <w:rsid w:val="00EE0694"/>
     <w:pPr>
       <w:spacing w:after="120" w:line="276" w:lineRule="auto"/>
@@ -2917,6 +3054,7 @@
     <w:name w:val="Negrita"/>
     <w:basedOn w:val="Ttulo1"/>
     <w:link w:val="NegritaCar"/>
+    <w:qFormat/>
     <w:rsid w:val="00EE0694"/>
   </w:style>
   <w:style w:type="character" w:styleId="nfasissutil">
@@ -2995,7 +3133,6 @@
   <w:style w:type="paragraph" w:customStyle="1" w:styleId="Nombre">
     <w:name w:val="Nombre"/>
     <w:basedOn w:val="Ttulo1"/>
-    <w:qFormat/>
     <w:rsid w:val="00E82FC2"/>
   </w:style>
   <w:style w:type="paragraph" w:customStyle="1" w:styleId="Role">
@@ -3011,9 +3148,19 @@
     <w:name w:val="Contacto"/>
     <w:basedOn w:val="Normal"/>
     <w:qFormat/>
-    <w:rsid w:val="0008279D"/>
-    <w:rPr>
-      <w:sz w:val="24"/>
+    <w:rsid w:val="00511D9D"/>
+    <w:pPr>
+      <w:spacing w:after="60" w:line="240" w:lineRule="auto"/>
+      <w:ind w:firstLine="0"/>
+      <w:jc w:val="center"/>
+    </w:pPr>
+    <w:rPr>
+      <w:rFonts w:ascii="EB Garamond" w:hAnsi="EB Garamond"/>
+      <w:b/>
+      <w:bCs/>
+      <w:sz w:val="26"/>
+      <w:szCs w:val="26"/>
+      <w:lang w:val="en-GB"/>
     </w:rPr>
   </w:style>
   <w:style w:type="paragraph" w:customStyle="1" w:styleId="Ttulo11">
@@ -3068,6 +3215,19 @@
       <w:kern w:val="0"/>
       <w:sz w:val="28"/>
       <w:lang w:val="es-ES_tradnl"/>
+    </w:rPr>
+  </w:style>
+  <w:style w:type="paragraph" w:customStyle="1" w:styleId="KeyRelevance">
+    <w:name w:val="Key Relevance"/>
+    <w:basedOn w:val="Normal"/>
+    <w:rsid w:val="00801BD3"/>
+    <w:pPr>
+      <w:ind w:left="709"/>
+    </w:pPr>
+    <w:rPr>
+      <w:b/>
+      <w:bCs/>
+      <w:lang w:val="en-GB"/>
     </w:rPr>
   </w:style>
 </w:styles>

</xml_diff>